<commit_message>
update meeting with Ron and Tom
</commit_message>
<xml_diff>
--- a/Summrize_meetings_Chen&Barak/Summrize_meetings_Chen&Barak.docx
+++ b/Summrize_meetings_Chen&Barak/Summrize_meetings_Chen&Barak.docx
@@ -186,7 +186,7 @@
       </w:r>
     </w:p>
     <w:p>
-      <w:hyperlink r:id="rId4" w:history="1">
+      <w:hyperlink r:id="rId5" w:history="1">
         <w:r>
           <w:rPr>
             <w:rStyle w:val="Hyperlink"/>
@@ -335,7 +335,7 @@
           <w:rtl/>
         </w:rPr>
       </w:pPr>
-      <w:hyperlink r:id="rId5" w:history="1">
+      <w:hyperlink r:id="rId6" w:history="1">
         <w:r>
           <w:rPr>
             <w:rStyle w:val="Hyperlink"/>
@@ -391,95 +391,6 @@
           <w:rtl/>
         </w:rPr>
       </w:pPr>
-    </w:p>
-    <w:p>
-      <w:pPr>
-        <w:rPr>
-          <w:rtl/>
-        </w:rPr>
-      </w:pPr>
-      <w:hyperlink r:id="rId6" w:history="1">
-        <w:r>
-          <w:rPr>
-            <w:rStyle w:val="Hyperlink"/>
-          </w:rPr>
-          <w:t>https://www.tandfonline.com/doi/full/10.1080/10586458.2013.870056</w:t>
-        </w:r>
-      </w:hyperlink>
-    </w:p>
-    <w:p>
-      <w:pPr>
-        <w:rPr>
-          <w:rFonts w:cs="Arial"/>
-          <w:rtl/>
-        </w:rPr>
-      </w:pPr>
-      <w:r>
-        <w:t>McGuire, Gary, Bastian Tugemann, and Gilles Civario. "There is no 16-clue Sudoku: solving the Sudoku minimum number of clues problem via hitting set enumeration." Experimental Mathematics 23.2 (2014): 190-217</w:t>
-      </w:r>
-      <w:r>
-        <w:rPr>
-          <w:rFonts w:cs="Arial"/>
-          <w:rtl/>
-        </w:rPr>
-        <w:t>.</w:t>
-      </w:r>
-    </w:p>
-    <w:p>
-      <w:pPr>
-        <w:rPr>
-          <w:rtl/>
-        </w:rPr>
-      </w:pPr>
-      <w:r>
-        <w:rPr>
-          <w:rFonts w:cs="Arial"/>
-          <w:rtl/>
-        </w:rPr>
-        <w:t xml:space="preserve">מאמר שמסיר שיש מינימום 17 מספרים בסודוקו ואומר כמה אפשרויות </w:t>
-      </w:r>
-      <w:r>
-        <w:rPr>
-          <w:rFonts w:cs="Arial" w:hint="cs"/>
-          <w:rtl/>
-        </w:rPr>
-        <w:t>יש ללוחות סודוקו.</w:t>
-      </w:r>
-    </w:p>
-    <w:p>
-      <w:pPr>
-        <w:rPr>
-          <w:rtl/>
-        </w:rPr>
-      </w:pPr>
-    </w:p>
-    <w:p>
-      <w:pPr>
-        <w:rPr>
-          <w:rtl/>
-        </w:rPr>
-      </w:pPr>
-      <w:r>
-        <w:rPr>
-          <w:rFonts w:hint="cs"/>
-          <w:rtl/>
-        </w:rPr>
-        <w:t>התחלנו לכתוב סקר ספרות ודוח אפיון:</w:t>
-      </w:r>
-    </w:p>
-    <w:p>
-      <w:pPr>
-        <w:rPr>
-          <w:rtl/>
-        </w:rPr>
-      </w:pPr>
-      <w:r>
-        <w:rPr>
-          <w:rFonts w:hint="cs"/>
-          <w:rtl/>
-        </w:rPr>
-        <w:t>אתרים באינטרנט שמצאנו:</w:t>
-      </w:r>
     </w:p>
     <w:p>
       <w:pPr>
@@ -495,6 +406,95 @@
           <w:t>https://www.tandfonline.com/doi/full/10.1080/10586458.2013.870056</w:t>
         </w:r>
       </w:hyperlink>
+    </w:p>
+    <w:p>
+      <w:pPr>
+        <w:rPr>
+          <w:rFonts w:cs="Arial"/>
+          <w:rtl/>
+        </w:rPr>
+      </w:pPr>
+      <w:r>
+        <w:t>McGuire, Gary, Bastian Tugemann, and Gilles Civario. "There is no 16-clue Sudoku: solving the Sudoku minimum number of clues problem via hitting set enumeration." Experimental Mathematics 23.2 (2014): 190-217</w:t>
+      </w:r>
+      <w:r>
+        <w:rPr>
+          <w:rFonts w:cs="Arial"/>
+          <w:rtl/>
+        </w:rPr>
+        <w:t>.</w:t>
+      </w:r>
+    </w:p>
+    <w:p>
+      <w:pPr>
+        <w:rPr>
+          <w:rtl/>
+        </w:rPr>
+      </w:pPr>
+      <w:r>
+        <w:rPr>
+          <w:rFonts w:cs="Arial"/>
+          <w:rtl/>
+        </w:rPr>
+        <w:t xml:space="preserve">מאמר שמסיר שיש מינימום 17 מספרים בסודוקו ואומר כמה אפשרויות </w:t>
+      </w:r>
+      <w:r>
+        <w:rPr>
+          <w:rFonts w:cs="Arial" w:hint="cs"/>
+          <w:rtl/>
+        </w:rPr>
+        <w:t>יש ללוחות סודוקו.</w:t>
+      </w:r>
+    </w:p>
+    <w:p>
+      <w:pPr>
+        <w:rPr>
+          <w:rtl/>
+        </w:rPr>
+      </w:pPr>
+    </w:p>
+    <w:p>
+      <w:pPr>
+        <w:rPr>
+          <w:rtl/>
+        </w:rPr>
+      </w:pPr>
+      <w:r>
+        <w:rPr>
+          <w:rFonts w:hint="cs"/>
+          <w:rtl/>
+        </w:rPr>
+        <w:t>התחלנו לכתוב סקר ספרות ודוח אפיון:</w:t>
+      </w:r>
+    </w:p>
+    <w:p>
+      <w:pPr>
+        <w:rPr>
+          <w:rtl/>
+        </w:rPr>
+      </w:pPr>
+      <w:r>
+        <w:rPr>
+          <w:rFonts w:hint="cs"/>
+          <w:rtl/>
+        </w:rPr>
+        <w:t>אתרים באינטרנט שמצאנו:</w:t>
+      </w:r>
+    </w:p>
+    <w:p>
+      <w:pPr>
+        <w:rPr>
+          <w:rtl/>
+        </w:rPr>
+      </w:pPr>
+      <w:hyperlink r:id="rId8" w:history="1">
+        <w:r>
+          <w:rPr>
+            <w:rStyle w:val="Hyperlink"/>
+          </w:rPr>
+          <w:t>https://www.tandfonline.com/doi/full/10.1080/10586458.2013.870056</w:t>
+        </w:r>
+      </w:hyperlink>
       <w:r>
         <w:rPr>
           <w:rFonts w:hint="cs"/>
@@ -533,7 +533,7 @@
           <w:rtl/>
         </w:rPr>
       </w:pPr>
-      <w:hyperlink r:id="rId8" w:history="1">
+      <w:hyperlink r:id="rId9" w:history="1">
         <w:r>
           <w:rPr>
             <w:rStyle w:val="Hyperlink"/>
@@ -548,51 +548,12 @@
           <w:rtl/>
         </w:rPr>
       </w:pPr>
-      <w:hyperlink r:id="rId9" w:history="1">
-        <w:r>
-          <w:rPr>
-            <w:rStyle w:val="Hyperlink"/>
-          </w:rPr>
-          <w:t>https://www.mathworks.com/company/newsletters/articles/solving-sudoku-with-</w:t>
-        </w:r>
-        <w:r>
-          <w:rPr>
-            <w:rStyle w:val="Hyperlink"/>
-          </w:rPr>
-          <w:t>m</w:t>
-        </w:r>
-        <w:r>
-          <w:rPr>
-            <w:rStyle w:val="Hyperlink"/>
-          </w:rPr>
-          <w:t>atlab.html</w:t>
-        </w:r>
-      </w:hyperlink>
-    </w:p>
-    <w:p>
-      <w:pPr>
-        <w:rPr>
-          <w:rtl/>
-        </w:rPr>
-      </w:pPr>
       <w:hyperlink r:id="rId10" w:history="1">
         <w:r>
           <w:rPr>
             <w:rStyle w:val="Hyperlink"/>
           </w:rPr>
-          <w:t>https://www.mathworks.com/help/optim/examples/solve-sudoku-</w:t>
-        </w:r>
-        <w:r>
-          <w:rPr>
-            <w:rStyle w:val="Hyperlink"/>
-          </w:rPr>
-          <w:t>p</w:t>
-        </w:r>
-        <w:r>
-          <w:rPr>
-            <w:rStyle w:val="Hyperlink"/>
-          </w:rPr>
-          <w:t>uzzles-via-integer-programming.html</w:t>
+          <w:t>https://www.mathworks.com/company/newsletters/articles/solving-sudoku-with-matlab.html</w:t>
         </w:r>
       </w:hyperlink>
     </w:p>
@@ -607,19 +568,22 @@
           <w:rPr>
             <w:rStyle w:val="Hyperlink"/>
           </w:rPr>
-          <w:t>https://www.</w:t>
+          <w:t>https://www.mathworks.com/help/optim/examples/solve-sudoku-puzzles-via-integer-programming.html</w:t>
         </w:r>
+      </w:hyperlink>
+    </w:p>
+    <w:p>
+      <w:pPr>
+        <w:rPr>
+          <w:rtl/>
+        </w:rPr>
+      </w:pPr>
+      <w:hyperlink r:id="rId12" w:history="1">
         <w:r>
           <w:rPr>
             <w:rStyle w:val="Hyperlink"/>
           </w:rPr>
-          <w:t>k</w:t>
-        </w:r>
-        <w:r>
-          <w:rPr>
-            <w:rStyle w:val="Hyperlink"/>
-          </w:rPr>
-          <w:t>aggle.com/bryanpark/sudoku</w:t>
+          <w:t>https://www.kaggle.com/bryanpark/sudoku</w:t>
         </w:r>
       </w:hyperlink>
     </w:p>
@@ -629,7 +593,7 @@
           <w:rtl/>
         </w:rPr>
       </w:pPr>
-      <w:hyperlink r:id="rId12" w:history="1">
+      <w:hyperlink r:id="rId13" w:history="1">
         <w:r>
           <w:rPr>
             <w:rStyle w:val="Hyperlink"/>
@@ -644,7 +608,7 @@
           <w:rtl/>
         </w:rPr>
       </w:pPr>
-      <w:hyperlink r:id="rId13" w:history="1">
+      <w:hyperlink r:id="rId14" w:history="1">
         <w:r>
           <w:rPr>
             <w:rStyle w:val="Hyperlink"/>
@@ -656,7 +620,6 @@
     <w:p>
       <w:pPr>
         <w:rPr>
-          <w:rFonts w:hint="cs"/>
           <w:rtl/>
         </w:rPr>
       </w:pPr>
@@ -681,8 +644,6 @@
         </w:rPr>
         <w:t xml:space="preserve"> (כאן יש חלוקה לרמות קושי)</w:t>
       </w:r>
-      <w:bookmarkStart w:id="0" w:name="_GoBack"/>
-      <w:bookmarkEnd w:id="0"/>
       <w:r>
         <w:rPr>
           <w:rFonts w:hint="cs"/>
@@ -694,73 +655,6 @@
     <w:p>
       <w:pPr>
         <w:rPr>
-          <w:rFonts w:hint="cs"/>
-          <w:rtl/>
-        </w:rPr>
-      </w:pPr>
-      <w:hyperlink r:id="rId14" w:history="1">
-        <w:r>
-          <w:rPr>
-            <w:rStyle w:val="Hyperlink"/>
-          </w:rPr>
-          <w:t>https://gith</w:t>
-        </w:r>
-        <w:r>
-          <w:rPr>
-            <w:rStyle w:val="Hyperlink"/>
-          </w:rPr>
-          <w:t>u</w:t>
-        </w:r>
-        <w:r>
-          <w:rPr>
-            <w:rStyle w:val="Hyperlink"/>
-          </w:rPr>
-          <w:t>b.com/Kyubyong/sudoku</w:t>
-        </w:r>
-      </w:hyperlink>
-    </w:p>
-    <w:p>
-      <w:pPr>
-        <w:rPr>
-          <w:rtl/>
-        </w:rPr>
-      </w:pPr>
-    </w:p>
-    <w:p>
-      <w:pPr>
-        <w:rPr>
-          <w:rtl/>
-        </w:rPr>
-      </w:pPr>
-      <w:r>
-        <w:rPr>
-          <w:rFonts w:hint="cs"/>
-          <w:rtl/>
-        </w:rPr>
-        <w:t xml:space="preserve">פתרון שהגיע ל-99.7% ללא </w:t>
-      </w:r>
-      <w:r>
-        <w:rPr>
-          <w:rFonts w:hint="cs"/>
-          <w:rtl/>
-        </w:rPr>
-        <w:t xml:space="preserve">קונובלוציה רק </w:t>
-      </w:r>
-      <w:r>
-        <w:t>fully connected</w:t>
-      </w:r>
-      <w:r>
-        <w:rPr>
-          <w:rFonts w:hint="cs"/>
-          <w:rtl/>
-        </w:rPr>
-        <w:t>:</w:t>
-      </w:r>
-    </w:p>
-    <w:p>
-      <w:pPr>
-        <w:rPr>
-          <w:rFonts w:hint="cs"/>
           <w:rtl/>
         </w:rPr>
       </w:pPr>
@@ -769,19 +663,60 @@
           <w:rPr>
             <w:rStyle w:val="Hyperlink"/>
           </w:rPr>
-          <w:t>https://www.kaggle.com/dithyramb</w:t>
+          <w:t>https://github.com/Kyubyong/sudoku</w:t>
         </w:r>
+      </w:hyperlink>
+    </w:p>
+    <w:p>
+      <w:pPr>
+        <w:rPr>
+          <w:rtl/>
+        </w:rPr>
+      </w:pPr>
+    </w:p>
+    <w:p>
+      <w:pPr>
+        <w:rPr>
+          <w:rtl/>
+        </w:rPr>
+      </w:pPr>
+      <w:r>
+        <w:rPr>
+          <w:rFonts w:hint="cs"/>
+          <w:rtl/>
+        </w:rPr>
+        <w:t xml:space="preserve">פתרון שהגיע ל-99.7% ללא </w:t>
+      </w:r>
+      <w:r>
+        <w:rPr>
+          <w:rFonts w:hint="cs"/>
+          <w:rtl/>
+        </w:rPr>
+        <w:t xml:space="preserve">קונובלוציה רק </w:t>
+      </w:r>
+      <w:r>
+        <w:t>fully connected</w:t>
+      </w:r>
+      <w:r>
+        <w:rPr>
+          <w:rFonts w:hint="cs"/>
+          <w:rtl/>
+        </w:rPr>
+        <w:t>:</w:t>
+      </w:r>
+    </w:p>
+    <w:p>
+      <w:pPr>
+        <w:rPr>
+          <w:rtl/>
+        </w:rPr>
+      </w:pPr>
+      <w:hyperlink r:id="rId16" w:history="1">
         <w:r>
           <w:rPr>
             <w:rStyle w:val="Hyperlink"/>
           </w:rPr>
-          <w:t>e</w:t>
-        </w:r>
-        <w:r>
-          <w:rPr>
-            <w:rStyle w:val="Hyperlink"/>
-          </w:rPr>
-          <w:t>/neural-nets-as-sudoku-solvers</w:t>
+          <w:t>https://www.kaggle.com/dithyrambe/neural-nets-as-sudoku-solvers</w:t>
         </w:r>
       </w:hyperlink>
     </w:p>
@@ -795,7 +730,6 @@
     <w:p>
       <w:pPr>
         <w:rPr>
-          <w:rFonts w:hint="cs"/>
           <w:rtl/>
         </w:rPr>
       </w:pPr>
@@ -810,11 +744,10 @@
     <w:p>
       <w:pPr>
         <w:rPr>
-          <w:rFonts w:hint="cs"/>
-          <w:rtl/>
-        </w:rPr>
-      </w:pPr>
-      <w:hyperlink r:id="rId16" w:history="1">
+          <w:rtl/>
+        </w:rPr>
+      </w:pPr>
+      <w:hyperlink r:id="rId17" w:history="1">
         <w:r>
           <w:rPr>
             <w:rStyle w:val="Hyperlink"/>
@@ -829,7 +762,7 @@
           <w:rtl/>
         </w:rPr>
       </w:pPr>
-      <w:hyperlink r:id="rId17" w:history="1">
+      <w:hyperlink r:id="rId18" w:history="1">
         <w:r>
           <w:rPr>
             <w:rStyle w:val="Hyperlink"/>
@@ -841,10 +774,391 @@
     <w:p>
       <w:pPr>
         <w:rPr>
-          <w:rFonts w:hint="cs"/>
-          <w:rtl/>
-        </w:rPr>
-      </w:pPr>
+          <w:u w:val="single"/>
+          <w:rtl/>
+        </w:rPr>
+      </w:pPr>
+    </w:p>
+    <w:p>
+      <w:pPr>
+        <w:rPr>
+          <w:u w:val="single"/>
+          <w:rtl/>
+        </w:rPr>
+      </w:pPr>
+      <w:r>
+        <w:rPr>
+          <w:rFonts w:hint="cs"/>
+          <w:u w:val="single"/>
+          <w:rtl/>
+        </w:rPr>
+        <w:t>10.12.1</w:t>
+      </w:r>
+      <w:r>
+        <w:rPr>
+          <w:rFonts w:hint="cs"/>
+          <w:u w:val="single"/>
+          <w:rtl/>
+        </w:rPr>
+        <w:t>9</w:t>
+      </w:r>
+    </w:p>
+    <w:p>
+      <w:pPr>
+        <w:rPr>
+          <w:rtl/>
+        </w:rPr>
+      </w:pPr>
+      <w:r>
+        <w:rPr>
+          <w:rFonts w:hint="cs"/>
+          <w:rtl/>
+        </w:rPr>
+        <w:t>נפגשנו עם רון ותום וסיפרנו להם את הפתרונות שמצאנו.</w:t>
+      </w:r>
+    </w:p>
+    <w:p>
+      <w:pPr>
+        <w:rPr>
+          <w:rtl/>
+        </w:rPr>
+      </w:pPr>
+      <w:r>
+        <w:rPr>
+          <w:rFonts w:hint="cs"/>
+          <w:rtl/>
+        </w:rPr>
+        <w:t>דברים מרכזיים שעלו מהפגישה:</w:t>
+      </w:r>
+    </w:p>
+    <w:p>
+      <w:pPr>
+        <w:pStyle w:val="a4"/>
+        <w:numPr>
+          <w:ilvl w:val="0"/>
+          <w:numId w:val="1"/>
+        </w:numPr>
+      </w:pPr>
+      <w:r>
+        <w:rPr>
+          <w:rFonts w:hint="cs"/>
+          <w:rtl/>
+        </w:rPr>
+        <w:t>להתחיל לכתוב קוד.</w:t>
+      </w:r>
+    </w:p>
+    <w:p>
+      <w:pPr>
+        <w:pStyle w:val="a4"/>
+        <w:numPr>
+          <w:ilvl w:val="0"/>
+          <w:numId w:val="1"/>
+        </w:numPr>
+      </w:pPr>
+      <w:r>
+        <w:rPr>
+          <w:rFonts w:hint="cs"/>
+          <w:rtl/>
+        </w:rPr>
+        <w:t>לבדוק אם ה-</w:t>
+      </w:r>
+      <w:r>
+        <w:t>loss</w:t>
+      </w:r>
+      <w:r>
+        <w:rPr>
+          <w:rFonts w:hint="cs"/>
+          <w:rtl/>
+        </w:rPr>
+        <w:t xml:space="preserve"> הוא עבור המשבצת החסרה לבד בכל פעם או יותר.</w:t>
+      </w:r>
+    </w:p>
+    <w:p>
+      <w:pPr>
+        <w:pStyle w:val="a4"/>
+        <w:numPr>
+          <w:ilvl w:val="0"/>
+          <w:numId w:val="1"/>
+        </w:numPr>
+      </w:pPr>
+      <w:r>
+        <w:rPr>
+          <w:rFonts w:hint="cs"/>
+          <w:rtl/>
+        </w:rPr>
+        <w:t>לבדוק את התוצאות של הפתרון שראינו אולי על לוחות קשים יותר (יותר מ-50 משבצות חסרות)</w:t>
+      </w:r>
+    </w:p>
+    <w:p>
+      <w:pPr>
+        <w:pStyle w:val="a4"/>
+        <w:numPr>
+          <w:ilvl w:val="0"/>
+          <w:numId w:val="1"/>
+        </w:numPr>
+      </w:pPr>
+      <w:r>
+        <w:rPr>
+          <w:rFonts w:hint="cs"/>
+          <w:rtl/>
+        </w:rPr>
+        <w:t xml:space="preserve">לנסות לעשות קונבולוציה במקום הפתרון שהגיע ל-99.7% עם </w:t>
+      </w:r>
+      <w:r>
+        <w:t>fully connected</w:t>
+      </w:r>
+      <w:r>
+        <w:rPr>
+          <w:rFonts w:hint="cs"/>
+          <w:rtl/>
+        </w:rPr>
+        <w:t xml:space="preserve"> בלבד.</w:t>
+      </w:r>
+    </w:p>
+    <w:p>
+      <w:pPr>
+        <w:pStyle w:val="a4"/>
+        <w:numPr>
+          <w:ilvl w:val="0"/>
+          <w:numId w:val="1"/>
+        </w:numPr>
+      </w:pPr>
+      <w:r>
+        <w:rPr>
+          <w:rFonts w:hint="cs"/>
+          <w:rtl/>
+        </w:rPr>
+        <w:t xml:space="preserve">לעשות </w:t>
+      </w:r>
+      <w:r>
+        <w:t>One hot</w:t>
+      </w:r>
+      <w:r>
+        <w:rPr>
+          <w:rFonts w:hint="cs"/>
+          <w:rtl/>
+        </w:rPr>
+        <w:t xml:space="preserve"> עם </w:t>
+      </w:r>
+      <w:r>
+        <w:t>9X9X9</w:t>
+      </w:r>
+      <w:r>
+        <w:rPr>
+          <w:rFonts w:hint="cs"/>
+          <w:rtl/>
+        </w:rPr>
+        <w:t xml:space="preserve"> או </w:t>
+      </w:r>
+      <w:r>
+        <w:t>9X9X10</w:t>
+      </w:r>
+      <w:r>
+        <w:rPr>
+          <w:rFonts w:hint="cs"/>
+          <w:rtl/>
+        </w:rPr>
+        <w:t xml:space="preserve"> (ספרה נוספת עבור האפס)</w:t>
+      </w:r>
+    </w:p>
+    <w:p>
+      <w:pPr>
+        <w:pStyle w:val="a4"/>
+        <w:numPr>
+          <w:ilvl w:val="0"/>
+          <w:numId w:val="1"/>
+        </w:numPr>
+      </w:pPr>
+      <w:r>
+        <w:rPr>
+          <w:rFonts w:hint="cs"/>
+          <w:rtl/>
+        </w:rPr>
+        <w:t>להתחיל מהפתרון שראינו באינטרנט</w:t>
+      </w:r>
+    </w:p>
+    <w:p>
+      <w:pPr>
+        <w:pStyle w:val="a4"/>
+        <w:numPr>
+          <w:ilvl w:val="0"/>
+          <w:numId w:val="1"/>
+        </w:numPr>
+      </w:pPr>
+      <w:r>
+        <w:rPr>
+          <w:rFonts w:hint="cs"/>
+          <w:rtl/>
+        </w:rPr>
+        <w:t xml:space="preserve">לא מנרמלים </w:t>
+      </w:r>
+      <w:r>
+        <w:t>one hot</w:t>
+      </w:r>
+    </w:p>
+    <w:p>
+      <w:pPr>
+        <w:pStyle w:val="a4"/>
+        <w:numPr>
+          <w:ilvl w:val="0"/>
+          <w:numId w:val="1"/>
+        </w:numPr>
+      </w:pPr>
+      <w:r>
+        <w:rPr>
+          <w:rFonts w:hint="cs"/>
+          <w:rtl/>
+        </w:rPr>
+        <w:t>לא בהכרח חייבים להשתמש במליון לוחות מהדאטה. להשתמש במספר לוחות שיביא לנו תוצאה טובה</w:t>
+      </w:r>
+      <w:r>
+        <w:rPr>
+          <w:rFonts w:hint="cs"/>
+          <w:rtl/>
+        </w:rPr>
+        <w:t>.</w:t>
+      </w:r>
+    </w:p>
+    <w:p>
+      <w:pPr>
+        <w:pStyle w:val="a4"/>
+        <w:numPr>
+          <w:ilvl w:val="0"/>
+          <w:numId w:val="1"/>
+        </w:numPr>
+      </w:pPr>
+      <w:r>
+        <w:rPr>
+          <w:rFonts w:hint="cs"/>
+          <w:rtl/>
+        </w:rPr>
+        <w:t>אפשר להשתמש ב-</w:t>
+      </w:r>
+      <w:r>
+        <w:t>keras</w:t>
+      </w:r>
+      <w:r>
+        <w:rPr>
+          <w:rFonts w:hint="cs"/>
+          <w:rtl/>
+        </w:rPr>
+        <w:t xml:space="preserve"> או ב-</w:t>
+      </w:r>
+      <w:r>
+        <w:t>pytorch</w:t>
+      </w:r>
+      <w:r>
+        <w:rPr>
+          <w:rFonts w:hint="cs"/>
+          <w:rtl/>
+        </w:rPr>
+        <w:t xml:space="preserve"> או ב-</w:t>
+      </w:r>
+      <w:r>
+        <w:t>tensorflow</w:t>
+      </w:r>
+      <w:r>
+        <w:rPr>
+          <w:rFonts w:hint="cs"/>
+          <w:rtl/>
+        </w:rPr>
+        <w:t xml:space="preserve"> (מה שבא לנו)</w:t>
+      </w:r>
+      <w:r>
+        <w:rPr>
+          <w:rFonts w:hint="cs"/>
+          <w:rtl/>
+        </w:rPr>
+        <w:t>.</w:t>
+      </w:r>
+    </w:p>
+    <w:p>
+      <w:pPr>
+        <w:pStyle w:val="a4"/>
+        <w:numPr>
+          <w:ilvl w:val="0"/>
+          <w:numId w:val="1"/>
+        </w:numPr>
+      </w:pPr>
+      <w:r>
+        <w:rPr>
+          <w:rFonts w:hint="cs"/>
+          <w:rtl/>
+        </w:rPr>
+        <w:t>כשנקבל רשת שלמדה - דרך כלשהי להבין מה הרשת למדה ולנתח את התוצאות:</w:t>
+      </w:r>
+    </w:p>
+    <w:p>
+      <w:pPr>
+        <w:pStyle w:val="a4"/>
+        <w:rPr>
+          <w:rtl/>
+        </w:rPr>
+      </w:pPr>
+      <w:r>
+        <w:rPr>
+          <w:rFonts w:hint="cs"/>
+          <w:rtl/>
+        </w:rPr>
+        <w:t xml:space="preserve">אפשר לבדוק איזה מספר הוא בעל הסתברות מקסימלית לצאת. כלומר אם ההסתברות הכוללת של 4 למשל יותר גבוהה מההסתברות הכוללת של </w:t>
+      </w:r>
+      <w:r>
+        <w:t>9</w:t>
+      </w:r>
+      <w:r>
+        <w:rPr>
+          <w:rFonts w:hint="cs"/>
+          <w:rtl/>
+        </w:rPr>
+        <w:t xml:space="preserve"> עבור קלט מסוים (עם מעט 4 למשל).</w:t>
+      </w:r>
+    </w:p>
+    <w:p>
+      <w:pPr>
+        <w:rPr>
+          <w:rtl/>
+        </w:rPr>
+      </w:pPr>
+      <w:r>
+        <w:rPr>
+          <w:rFonts w:hint="cs"/>
+          <w:u w:val="single"/>
+          <w:rtl/>
+        </w:rPr>
+        <w:lastRenderedPageBreak/>
+        <w:t>12.12.19</w:t>
+      </w:r>
+    </w:p>
+    <w:p>
+      <w:pPr>
+        <w:rPr>
+          <w:rFonts w:hint="cs"/>
+          <w:rtl/>
+        </w:rPr>
+      </w:pPr>
+      <w:r>
+        <w:rPr>
+          <w:rFonts w:hint="cs"/>
+          <w:rtl/>
+        </w:rPr>
+        <w:t>סיימנו לכתוב דוח אפיון ושלחנו אות</w:t>
+      </w:r>
+      <w:r>
+        <w:rPr>
+          <w:rFonts w:hint="cs"/>
+          <w:rtl/>
+        </w:rPr>
+        <w:t>ו. הכנסנו 2 אתרים מהאתרים שמצאנו והכנסנו מאמר אחד לסקר ספרות</w:t>
+      </w:r>
+      <w:bookmarkStart w:id="0" w:name="_GoBack"/>
+      <w:bookmarkEnd w:id="0"/>
+      <w:r>
+        <w:rPr>
+          <w:rFonts w:hint="cs"/>
+          <w:rtl/>
+        </w:rPr>
+        <w:t>.</w:t>
+      </w:r>
     </w:p>
     <w:sectPr>
       <w:pgSz w:w="11906" w:h="16838"/>
@@ -856,6 +1170,127 @@
     </w:sectPr>
   </w:body>
 </w:document>
+</file>
+
+<file path=word/numbering.xml><?xml version="1.0" encoding="utf-8"?>
+<w:numbering xmlns:wpc="http://schemas.microsoft.com/office/word/2010/wordprocessingCanvas" xmlns:cx="http://schemas.microsoft.com/office/drawing/2014/chartex" xmlns:cx1="http://schemas.microsoft.com/office/drawing/2015/9/8/chartex" xmlns:cx2="http://schemas.microsoft.com/office/drawing/2015/10/21/chartex" xmlns:cx3="http://schemas.microsoft.com/office/drawing/2016/5/9/chartex" xmlns:cx4="http://schemas.microsoft.com/office/drawing/2016/5/10/chartex" xmlns:cx5="http://schemas.microsoft.com/office/drawing/2016/5/11/chartex" xmlns:cx6="http://schemas.microsoft.com/office/drawing/2016/5/12/chartex" xmlns:cx7="http://schemas.microsoft.com/office/drawing/2016/5/13/chartex" xmlns:cx8="http://schemas.microsoft.com/office/drawing/2016/5/14/chartex" xmlns:mc="http://schemas.openxmlformats.org/markup-compatibility/2006" xmlns:aink="http://schemas.microsoft.com/office/drawing/2016/ink" xmlns:am3d="http://schemas.microsoft.com/office/drawing/2017/model3d" xmlns:o="urn:schemas-microsoft-com:office:office" xmlns:r="http://schemas.openxmlformats.org/officeDocument/2006/relationships" xmlns:m="http://schemas.openxmlformats.org/officeDocument/2006/math" xmlns:v="urn:schemas-microsoft-com:vml" xmlns:wp14="http://schemas.microsoft.com/office/word/2010/wordprocessingDrawing" xmlns:wp="http://schemas.openxmlformats.org/drawingml/2006/wordprocessingDrawing" xmlns:w10="urn:schemas-microsoft-com:office:word" xmlns:w="http://schemas.openxmlformats.org/wordprocessingml/2006/main" xmlns:w14="http://schemas.microsoft.com/office/word/2010/wordml" xmlns:w15="http://schemas.microsoft.com/office/word/2012/wordml" xmlns:w16cid="http://schemas.microsoft.com/office/word/2016/wordml/cid" xmlns:w16se="http://schemas.microsoft.com/office/word/2015/wordml/symex" xmlns:wpg="http://schemas.microsoft.com/office/word/2010/wordprocessingGroup" xmlns:wpi="http://schemas.microsoft.com/office/word/2010/wordprocessingInk" xmlns:wne="http://schemas.microsoft.com/office/word/2006/wordml" xmlns:wps="http://schemas.microsoft.com/office/word/2010/wordprocessingShape" mc:Ignorable="w14 w15 w16se w16cid wp14">
+  <w:abstractNum w:abstractNumId="0" w15:restartNumberingAfterBreak="0">
+    <w:nsid w:val="226A789B"/>
+    <w:multiLevelType w:val="hybridMultilevel"/>
+    <w:tmpl w:val="B7BE79D4"/>
+    <w:lvl w:ilvl="0" w:tplc="B7D882EA">
+      <w:start w:val="10"/>
+      <w:numFmt w:val="bullet"/>
+      <w:lvlText w:val="-"/>
+      <w:lvlJc w:val="left"/>
+      <w:pPr>
+        <w:ind w:left="720" w:hanging="360"/>
+      </w:pPr>
+      <w:rPr>
+        <w:rFonts w:ascii="Arial" w:eastAsiaTheme="minorHAnsi" w:hAnsi="Arial" w:cs="Arial" w:hint="default"/>
+      </w:rPr>
+    </w:lvl>
+    <w:lvl w:ilvl="1" w:tplc="04090003" w:tentative="1">
+      <w:start w:val="1"/>
+      <w:numFmt w:val="bullet"/>
+      <w:lvlText w:val="o"/>
+      <w:lvlJc w:val="left"/>
+      <w:pPr>
+        <w:ind w:left="1440" w:hanging="360"/>
+      </w:pPr>
+      <w:rPr>
+        <w:rFonts w:ascii="Courier New" w:hAnsi="Courier New" w:cs="Courier New" w:hint="default"/>
+      </w:rPr>
+    </w:lvl>
+    <w:lvl w:ilvl="2" w:tplc="04090005" w:tentative="1">
+      <w:start w:val="1"/>
+      <w:numFmt w:val="bullet"/>
+      <w:lvlText w:val=""/>
+      <w:lvlJc w:val="left"/>
+      <w:pPr>
+        <w:ind w:left="2160" w:hanging="360"/>
+      </w:pPr>
+      <w:rPr>
+        <w:rFonts w:ascii="Wingdings" w:hAnsi="Wingdings" w:hint="default"/>
+      </w:rPr>
+    </w:lvl>
+    <w:lvl w:ilvl="3" w:tplc="04090001" w:tentative="1">
+      <w:start w:val="1"/>
+      <w:numFmt w:val="bullet"/>
+      <w:lvlText w:val=""/>
+      <w:lvlJc w:val="left"/>
+      <w:pPr>
+        <w:ind w:left="2880" w:hanging="360"/>
+      </w:pPr>
+      <w:rPr>
+        <w:rFonts w:ascii="Symbol" w:hAnsi="Symbol" w:hint="default"/>
+      </w:rPr>
+    </w:lvl>
+    <w:lvl w:ilvl="4" w:tplc="04090003" w:tentative="1">
+      <w:start w:val="1"/>
+      <w:numFmt w:val="bullet"/>
+      <w:lvlText w:val="o"/>
+      <w:lvlJc w:val="left"/>
+      <w:pPr>
+        <w:ind w:left="3600" w:hanging="360"/>
+      </w:pPr>
+      <w:rPr>
+        <w:rFonts w:ascii="Courier New" w:hAnsi="Courier New" w:cs="Courier New" w:hint="default"/>
+      </w:rPr>
+    </w:lvl>
+    <w:lvl w:ilvl="5" w:tplc="04090005" w:tentative="1">
+      <w:start w:val="1"/>
+      <w:numFmt w:val="bullet"/>
+      <w:lvlText w:val=""/>
+      <w:lvlJc w:val="left"/>
+      <w:pPr>
+        <w:ind w:left="4320" w:hanging="360"/>
+      </w:pPr>
+      <w:rPr>
+        <w:rFonts w:ascii="Wingdings" w:hAnsi="Wingdings" w:hint="default"/>
+      </w:rPr>
+    </w:lvl>
+    <w:lvl w:ilvl="6" w:tplc="04090001" w:tentative="1">
+      <w:start w:val="1"/>
+      <w:numFmt w:val="bullet"/>
+      <w:lvlText w:val=""/>
+      <w:lvlJc w:val="left"/>
+      <w:pPr>
+        <w:ind w:left="5040" w:hanging="360"/>
+      </w:pPr>
+      <w:rPr>
+        <w:rFonts w:ascii="Symbol" w:hAnsi="Symbol" w:hint="default"/>
+      </w:rPr>
+    </w:lvl>
+    <w:lvl w:ilvl="7" w:tplc="04090003" w:tentative="1">
+      <w:start w:val="1"/>
+      <w:numFmt w:val="bullet"/>
+      <w:lvlText w:val="o"/>
+      <w:lvlJc w:val="left"/>
+      <w:pPr>
+        <w:ind w:left="5760" w:hanging="360"/>
+      </w:pPr>
+      <w:rPr>
+        <w:rFonts w:ascii="Courier New" w:hAnsi="Courier New" w:cs="Courier New" w:hint="default"/>
+      </w:rPr>
+    </w:lvl>
+    <w:lvl w:ilvl="8" w:tplc="04090005" w:tentative="1">
+      <w:start w:val="1"/>
+      <w:numFmt w:val="bullet"/>
+      <w:lvlText w:val=""/>
+      <w:lvlJc w:val="left"/>
+      <w:pPr>
+        <w:ind w:left="6480" w:hanging="360"/>
+      </w:pPr>
+      <w:rPr>
+        <w:rFonts w:ascii="Wingdings" w:hAnsi="Wingdings" w:hint="default"/>
+      </w:rPr>
+    </w:lvl>
+  </w:abstractNum>
+  <w:num w:numId="1">
+    <w:abstractNumId w:val="0"/>
+  </w:num>
+</w:numbering>
 </file>
 
 <file path=word/styles.xml><?xml version="1.0" encoding="utf-8"?>
@@ -1322,6 +1757,17 @@
       <w:u w:val="single"/>
     </w:rPr>
   </w:style>
+  <w:style w:type="paragraph" w:styleId="a4">
+    <w:name w:val="List Paragraph"/>
+    <w:basedOn w:val="a"/>
+    <w:uiPriority w:val="34"/>
+    <w:qFormat/>
+    <w:rsid w:val="00014B3A"/>
+    <w:pPr>
+      <w:ind w:left="720"/>
+      <w:contextualSpacing/>
+    </w:pPr>
+  </w:style>
 </w:styles>
 </file>
 

</xml_diff>